<commit_message>
Converet docx to html 1.1
</commit_message>
<xml_diff>
--- a/input.docx
+++ b/input.docx
@@ -20,15 +20,7 @@
         </w:r>
       </w:hyperlink>
       <w:r>
-        <w:t xml:space="preserve"> dolor </w:t>
-      </w:r>
-      <w:proofErr w:type="gramStart"/>
-      <w:r>
-        <w:t>sit</w:t>
-      </w:r>
-      <w:proofErr w:type="gramEnd"/>
-      <w:r>
-        <w:t xml:space="preserve"> amet, consectetur adipiscing elit. </w:t>
+        <w:t xml:space="preserve"> dolor sit amet, consectetur adipiscing elit. </w:t>
       </w:r>
     </w:p>
     <w:p>
@@ -150,6 +142,144 @@
         <w:t>Qui officia deserunt mollit anim</w:t>
       </w:r>
     </w:p>
+    <w:tbl>
+      <w:tblPr>
+        <w:tblStyle w:val="aff0"/>
+        <w:tblW w:w="0" w:type="auto"/>
+        <w:tblLook w:val="04A0" w:firstRow="1" w:lastRow="0" w:firstColumn="1" w:lastColumn="0" w:noHBand="0" w:noVBand="1"/>
+      </w:tblPr>
+      <w:tblGrid>
+        <w:gridCol w:w="534"/>
+        <w:gridCol w:w="8322"/>
+      </w:tblGrid>
+      <w:tr>
+        <w:tc>
+          <w:tcPr>
+            <w:tcW w:w="534" w:type="dxa"/>
+          </w:tcPr>
+          <w:p>
+            <w:pPr>
+              <w:rPr>
+                <w:lang w:val="ru-RU"/>
+              </w:rPr>
+            </w:pPr>
+            <w:r>
+              <w:rPr>
+                <w:lang w:val="ru-RU"/>
+              </w:rPr>
+              <w:t>1:</w:t>
+            </w:r>
+          </w:p>
+        </w:tc>
+        <w:tc>
+          <w:tcPr>
+            <w:tcW w:w="8322" w:type="dxa"/>
+          </w:tcPr>
+          <w:p>
+            <w:r>
+              <w:t>Lorem ipsum dolor sit amet, consectetur adipiscing elit.</w:t>
+            </w:r>
+          </w:p>
+        </w:tc>
+      </w:tr>
+      <w:tr>
+        <w:tc>
+          <w:tcPr>
+            <w:tcW w:w="534" w:type="dxa"/>
+          </w:tcPr>
+          <w:p>
+            <w:pPr>
+              <w:rPr>
+                <w:lang w:val="ru-RU"/>
+              </w:rPr>
+            </w:pPr>
+            <w:r>
+              <w:rPr>
+                <w:lang w:val="ru-RU"/>
+              </w:rPr>
+              <w:t>2:</w:t>
+            </w:r>
+          </w:p>
+        </w:tc>
+        <w:tc>
+          <w:tcPr>
+            <w:tcW w:w="8322" w:type="dxa"/>
+          </w:tcPr>
+          <w:p>
+            <w:r>
+              <w:t>Aliquam ac risus non erat vestibulum consequat a eu felis.</w:t>
+            </w:r>
+          </w:p>
+        </w:tc>
+      </w:tr>
+      <w:tr>
+        <w:tc>
+          <w:tcPr>
+            <w:tcW w:w="534" w:type="dxa"/>
+          </w:tcPr>
+          <w:p>
+            <w:pPr>
+              <w:rPr>
+                <w:lang w:val="ru-RU"/>
+              </w:rPr>
+            </w:pPr>
+            <w:r>
+              <w:rPr>
+                <w:lang w:val="ru-RU"/>
+              </w:rPr>
+              <w:t>3:</w:t>
+            </w:r>
+          </w:p>
+        </w:tc>
+        <w:tc>
+          <w:tcPr>
+            <w:tcW w:w="8322" w:type="dxa"/>
+          </w:tcPr>
+          <w:p>
+            <w:r>
+              <w:t>In ut libero auctor, facilisis nibh et, tempor urna.</w:t>
+            </w:r>
+          </w:p>
+        </w:tc>
+      </w:tr>
+      <w:tr>
+        <w:tc>
+          <w:tcPr>
+            <w:tcW w:w="534" w:type="dxa"/>
+          </w:tcPr>
+          <w:p>
+            <w:pPr>
+              <w:rPr>
+                <w:lang w:val="ru-RU"/>
+              </w:rPr>
+            </w:pPr>
+            <w:r>
+              <w:rPr>
+                <w:lang w:val="ru-RU"/>
+              </w:rPr>
+              <w:t>4:</w:t>
+            </w:r>
+          </w:p>
+        </w:tc>
+        <w:tc>
+          <w:tcPr>
+            <w:tcW w:w="8322" w:type="dxa"/>
+          </w:tcPr>
+          <w:p>
+            <w:r>
+              <w:t>Fusce non sapien ultricies, dictum neque vitae, ultricies libero.</w:t>
+            </w:r>
+          </w:p>
+        </w:tc>
+      </w:tr>
+    </w:tbl>
+    <w:p>
+      <w:pPr>
+        <w:rPr>
+          <w:lang w:val="ru-RU"/>
+        </w:rPr>
+      </w:pPr>
+    </w:p>
     <w:p>
       <w:pPr>
         <w:pStyle w:val="6"/>
@@ -160,7 +290,7 @@
     </w:p>
     <w:p>
       <w:r>
-        <w:t>Neque porro quisquam est qui dolorem ipsum quia dolor sit amet, consectetur, adipisci velit.</w:t>
+        <w:t>Nulla consectetur sodales orci non vestibulum. Phasellus iaculis sapien non pharetra elementum. Vestibulum sed sodales orci. Quisque accumsan posuere justo vel scelerisque. Pellentesque varius lorem vel turpis congue, ut accumsan est faucibus. Cras tempor, sapien vitae placerat blandit, nisl nunc cursus nibh, id scelerisque massa lacus non tortor. Donec ac tellus quis augue ultrices consequat. Suspendisse porttitor ligula quis ante fermentum malesuada. Vestibulum placerat maximus odio, at gravida magna convallis sed. Fusce mattis metus at odio porta efficitur. Donec ultrices odio non lectus tincidunt, in maximus orci finibus.</w:t>
       </w:r>
     </w:p>
     <w:sectPr>
@@ -347,6 +477,155 @@
     </w:lvl>
   </w:abstractNum>
   <w:abstractNum w:abstractNumId="9" w15:restartNumberingAfterBreak="0">
+    <w:nsid w:val="0F3C1797"/>
+    <w:multiLevelType w:val="multilevel"/>
+    <w:tmpl w:val="44388946"/>
+    <w:lvl w:ilvl="0">
+      <w:start w:val="1"/>
+      <w:numFmt w:val="bullet"/>
+      <w:lvlText w:val=""/>
+      <w:lvlJc w:val="left"/>
+      <w:pPr>
+        <w:tabs>
+          <w:tab w:val="num" w:pos="720"/>
+        </w:tabs>
+        <w:ind w:left="720" w:hanging="360"/>
+      </w:pPr>
+      <w:rPr>
+        <w:rFonts w:ascii="Symbol" w:hAnsi="Symbol" w:hint="default"/>
+        <w:sz w:val="20"/>
+      </w:rPr>
+    </w:lvl>
+    <w:lvl w:ilvl="1" w:tentative="1">
+      <w:start w:val="1"/>
+      <w:numFmt w:val="bullet"/>
+      <w:lvlText w:val="o"/>
+      <w:lvlJc w:val="left"/>
+      <w:pPr>
+        <w:tabs>
+          <w:tab w:val="num" w:pos="1440"/>
+        </w:tabs>
+        <w:ind w:left="1440" w:hanging="360"/>
+      </w:pPr>
+      <w:rPr>
+        <w:rFonts w:ascii="Courier New" w:hAnsi="Courier New" w:hint="default"/>
+        <w:sz w:val="20"/>
+      </w:rPr>
+    </w:lvl>
+    <w:lvl w:ilvl="2" w:tentative="1">
+      <w:start w:val="1"/>
+      <w:numFmt w:val="bullet"/>
+      <w:lvlText w:val=""/>
+      <w:lvlJc w:val="left"/>
+      <w:pPr>
+        <w:tabs>
+          <w:tab w:val="num" w:pos="2160"/>
+        </w:tabs>
+        <w:ind w:left="2160" w:hanging="360"/>
+      </w:pPr>
+      <w:rPr>
+        <w:rFonts w:ascii="Wingdings" w:hAnsi="Wingdings" w:hint="default"/>
+        <w:sz w:val="20"/>
+      </w:rPr>
+    </w:lvl>
+    <w:lvl w:ilvl="3" w:tentative="1">
+      <w:start w:val="1"/>
+      <w:numFmt w:val="bullet"/>
+      <w:lvlText w:val=""/>
+      <w:lvlJc w:val="left"/>
+      <w:pPr>
+        <w:tabs>
+          <w:tab w:val="num" w:pos="2880"/>
+        </w:tabs>
+        <w:ind w:left="2880" w:hanging="360"/>
+      </w:pPr>
+      <w:rPr>
+        <w:rFonts w:ascii="Wingdings" w:hAnsi="Wingdings" w:hint="default"/>
+        <w:sz w:val="20"/>
+      </w:rPr>
+    </w:lvl>
+    <w:lvl w:ilvl="4" w:tentative="1">
+      <w:start w:val="1"/>
+      <w:numFmt w:val="bullet"/>
+      <w:lvlText w:val=""/>
+      <w:lvlJc w:val="left"/>
+      <w:pPr>
+        <w:tabs>
+          <w:tab w:val="num" w:pos="3600"/>
+        </w:tabs>
+        <w:ind w:left="3600" w:hanging="360"/>
+      </w:pPr>
+      <w:rPr>
+        <w:rFonts w:ascii="Wingdings" w:hAnsi="Wingdings" w:hint="default"/>
+        <w:sz w:val="20"/>
+      </w:rPr>
+    </w:lvl>
+    <w:lvl w:ilvl="5" w:tentative="1">
+      <w:start w:val="1"/>
+      <w:numFmt w:val="bullet"/>
+      <w:lvlText w:val=""/>
+      <w:lvlJc w:val="left"/>
+      <w:pPr>
+        <w:tabs>
+          <w:tab w:val="num" w:pos="4320"/>
+        </w:tabs>
+        <w:ind w:left="4320" w:hanging="360"/>
+      </w:pPr>
+      <w:rPr>
+        <w:rFonts w:ascii="Wingdings" w:hAnsi="Wingdings" w:hint="default"/>
+        <w:sz w:val="20"/>
+      </w:rPr>
+    </w:lvl>
+    <w:lvl w:ilvl="6" w:tentative="1">
+      <w:start w:val="1"/>
+      <w:numFmt w:val="bullet"/>
+      <w:lvlText w:val=""/>
+      <w:lvlJc w:val="left"/>
+      <w:pPr>
+        <w:tabs>
+          <w:tab w:val="num" w:pos="5040"/>
+        </w:tabs>
+        <w:ind w:left="5040" w:hanging="360"/>
+      </w:pPr>
+      <w:rPr>
+        <w:rFonts w:ascii="Wingdings" w:hAnsi="Wingdings" w:hint="default"/>
+        <w:sz w:val="20"/>
+      </w:rPr>
+    </w:lvl>
+    <w:lvl w:ilvl="7" w:tentative="1">
+      <w:start w:val="1"/>
+      <w:numFmt w:val="bullet"/>
+      <w:lvlText w:val=""/>
+      <w:lvlJc w:val="left"/>
+      <w:pPr>
+        <w:tabs>
+          <w:tab w:val="num" w:pos="5760"/>
+        </w:tabs>
+        <w:ind w:left="5760" w:hanging="360"/>
+      </w:pPr>
+      <w:rPr>
+        <w:rFonts w:ascii="Wingdings" w:hAnsi="Wingdings" w:hint="default"/>
+        <w:sz w:val="20"/>
+      </w:rPr>
+    </w:lvl>
+    <w:lvl w:ilvl="8" w:tentative="1">
+      <w:start w:val="1"/>
+      <w:numFmt w:val="bullet"/>
+      <w:lvlText w:val=""/>
+      <w:lvlJc w:val="left"/>
+      <w:pPr>
+        <w:tabs>
+          <w:tab w:val="num" w:pos="6480"/>
+        </w:tabs>
+        <w:ind w:left="6480" w:hanging="360"/>
+      </w:pPr>
+      <w:rPr>
+        <w:rFonts w:ascii="Wingdings" w:hAnsi="Wingdings" w:hint="default"/>
+        <w:sz w:val="20"/>
+      </w:rPr>
+    </w:lvl>
+  </w:abstractNum>
+  <w:abstractNum w:abstractNumId="10" w15:restartNumberingAfterBreak="0">
     <w:nsid w:val="16FD28FD"/>
     <w:multiLevelType w:val="hybridMultilevel"/>
     <w:tmpl w:val="27F670F2"/>
@@ -459,7 +738,454 @@
       </w:rPr>
     </w:lvl>
   </w:abstractNum>
-  <w:abstractNum w:abstractNumId="10" w15:restartNumberingAfterBreak="0">
+  <w:abstractNum w:abstractNumId="11" w15:restartNumberingAfterBreak="0">
+    <w:nsid w:val="216E2321"/>
+    <w:multiLevelType w:val="multilevel"/>
+    <w:tmpl w:val="B5F4F932"/>
+    <w:lvl w:ilvl="0">
+      <w:start w:val="1"/>
+      <w:numFmt w:val="bullet"/>
+      <w:lvlText w:val=""/>
+      <w:lvlJc w:val="left"/>
+      <w:pPr>
+        <w:tabs>
+          <w:tab w:val="num" w:pos="720"/>
+        </w:tabs>
+        <w:ind w:left="720" w:hanging="360"/>
+      </w:pPr>
+      <w:rPr>
+        <w:rFonts w:ascii="Symbol" w:hAnsi="Symbol" w:hint="default"/>
+        <w:sz w:val="20"/>
+      </w:rPr>
+    </w:lvl>
+    <w:lvl w:ilvl="1" w:tentative="1">
+      <w:start w:val="1"/>
+      <w:numFmt w:val="bullet"/>
+      <w:lvlText w:val="o"/>
+      <w:lvlJc w:val="left"/>
+      <w:pPr>
+        <w:tabs>
+          <w:tab w:val="num" w:pos="1440"/>
+        </w:tabs>
+        <w:ind w:left="1440" w:hanging="360"/>
+      </w:pPr>
+      <w:rPr>
+        <w:rFonts w:ascii="Courier New" w:hAnsi="Courier New" w:hint="default"/>
+        <w:sz w:val="20"/>
+      </w:rPr>
+    </w:lvl>
+    <w:lvl w:ilvl="2" w:tentative="1">
+      <w:start w:val="1"/>
+      <w:numFmt w:val="bullet"/>
+      <w:lvlText w:val=""/>
+      <w:lvlJc w:val="left"/>
+      <w:pPr>
+        <w:tabs>
+          <w:tab w:val="num" w:pos="2160"/>
+        </w:tabs>
+        <w:ind w:left="2160" w:hanging="360"/>
+      </w:pPr>
+      <w:rPr>
+        <w:rFonts w:ascii="Wingdings" w:hAnsi="Wingdings" w:hint="default"/>
+        <w:sz w:val="20"/>
+      </w:rPr>
+    </w:lvl>
+    <w:lvl w:ilvl="3" w:tentative="1">
+      <w:start w:val="1"/>
+      <w:numFmt w:val="bullet"/>
+      <w:lvlText w:val=""/>
+      <w:lvlJc w:val="left"/>
+      <w:pPr>
+        <w:tabs>
+          <w:tab w:val="num" w:pos="2880"/>
+        </w:tabs>
+        <w:ind w:left="2880" w:hanging="360"/>
+      </w:pPr>
+      <w:rPr>
+        <w:rFonts w:ascii="Wingdings" w:hAnsi="Wingdings" w:hint="default"/>
+        <w:sz w:val="20"/>
+      </w:rPr>
+    </w:lvl>
+    <w:lvl w:ilvl="4" w:tentative="1">
+      <w:start w:val="1"/>
+      <w:numFmt w:val="bullet"/>
+      <w:lvlText w:val=""/>
+      <w:lvlJc w:val="left"/>
+      <w:pPr>
+        <w:tabs>
+          <w:tab w:val="num" w:pos="3600"/>
+        </w:tabs>
+        <w:ind w:left="3600" w:hanging="360"/>
+      </w:pPr>
+      <w:rPr>
+        <w:rFonts w:ascii="Wingdings" w:hAnsi="Wingdings" w:hint="default"/>
+        <w:sz w:val="20"/>
+      </w:rPr>
+    </w:lvl>
+    <w:lvl w:ilvl="5" w:tentative="1">
+      <w:start w:val="1"/>
+      <w:numFmt w:val="bullet"/>
+      <w:lvlText w:val=""/>
+      <w:lvlJc w:val="left"/>
+      <w:pPr>
+        <w:tabs>
+          <w:tab w:val="num" w:pos="4320"/>
+        </w:tabs>
+        <w:ind w:left="4320" w:hanging="360"/>
+      </w:pPr>
+      <w:rPr>
+        <w:rFonts w:ascii="Wingdings" w:hAnsi="Wingdings" w:hint="default"/>
+        <w:sz w:val="20"/>
+      </w:rPr>
+    </w:lvl>
+    <w:lvl w:ilvl="6" w:tentative="1">
+      <w:start w:val="1"/>
+      <w:numFmt w:val="bullet"/>
+      <w:lvlText w:val=""/>
+      <w:lvlJc w:val="left"/>
+      <w:pPr>
+        <w:tabs>
+          <w:tab w:val="num" w:pos="5040"/>
+        </w:tabs>
+        <w:ind w:left="5040" w:hanging="360"/>
+      </w:pPr>
+      <w:rPr>
+        <w:rFonts w:ascii="Wingdings" w:hAnsi="Wingdings" w:hint="default"/>
+        <w:sz w:val="20"/>
+      </w:rPr>
+    </w:lvl>
+    <w:lvl w:ilvl="7" w:tentative="1">
+      <w:start w:val="1"/>
+      <w:numFmt w:val="bullet"/>
+      <w:lvlText w:val=""/>
+      <w:lvlJc w:val="left"/>
+      <w:pPr>
+        <w:tabs>
+          <w:tab w:val="num" w:pos="5760"/>
+        </w:tabs>
+        <w:ind w:left="5760" w:hanging="360"/>
+      </w:pPr>
+      <w:rPr>
+        <w:rFonts w:ascii="Wingdings" w:hAnsi="Wingdings" w:hint="default"/>
+        <w:sz w:val="20"/>
+      </w:rPr>
+    </w:lvl>
+    <w:lvl w:ilvl="8" w:tentative="1">
+      <w:start w:val="1"/>
+      <w:numFmt w:val="bullet"/>
+      <w:lvlText w:val=""/>
+      <w:lvlJc w:val="left"/>
+      <w:pPr>
+        <w:tabs>
+          <w:tab w:val="num" w:pos="6480"/>
+        </w:tabs>
+        <w:ind w:left="6480" w:hanging="360"/>
+      </w:pPr>
+      <w:rPr>
+        <w:rFonts w:ascii="Wingdings" w:hAnsi="Wingdings" w:hint="default"/>
+        <w:sz w:val="20"/>
+      </w:rPr>
+    </w:lvl>
+  </w:abstractNum>
+  <w:abstractNum w:abstractNumId="12" w15:restartNumberingAfterBreak="0">
+    <w:nsid w:val="3E2373D2"/>
+    <w:multiLevelType w:val="multilevel"/>
+    <w:tmpl w:val="440C0CFA"/>
+    <w:lvl w:ilvl="0">
+      <w:start w:val="1"/>
+      <w:numFmt w:val="bullet"/>
+      <w:lvlText w:val=""/>
+      <w:lvlJc w:val="left"/>
+      <w:pPr>
+        <w:tabs>
+          <w:tab w:val="num" w:pos="720"/>
+        </w:tabs>
+        <w:ind w:left="720" w:hanging="360"/>
+      </w:pPr>
+      <w:rPr>
+        <w:rFonts w:ascii="Symbol" w:hAnsi="Symbol" w:hint="default"/>
+        <w:sz w:val="20"/>
+      </w:rPr>
+    </w:lvl>
+    <w:lvl w:ilvl="1" w:tentative="1">
+      <w:start w:val="1"/>
+      <w:numFmt w:val="bullet"/>
+      <w:lvlText w:val="o"/>
+      <w:lvlJc w:val="left"/>
+      <w:pPr>
+        <w:tabs>
+          <w:tab w:val="num" w:pos="1440"/>
+        </w:tabs>
+        <w:ind w:left="1440" w:hanging="360"/>
+      </w:pPr>
+      <w:rPr>
+        <w:rFonts w:ascii="Courier New" w:hAnsi="Courier New" w:hint="default"/>
+        <w:sz w:val="20"/>
+      </w:rPr>
+    </w:lvl>
+    <w:lvl w:ilvl="2" w:tentative="1">
+      <w:start w:val="1"/>
+      <w:numFmt w:val="bullet"/>
+      <w:lvlText w:val=""/>
+      <w:lvlJc w:val="left"/>
+      <w:pPr>
+        <w:tabs>
+          <w:tab w:val="num" w:pos="2160"/>
+        </w:tabs>
+        <w:ind w:left="2160" w:hanging="360"/>
+      </w:pPr>
+      <w:rPr>
+        <w:rFonts w:ascii="Wingdings" w:hAnsi="Wingdings" w:hint="default"/>
+        <w:sz w:val="20"/>
+      </w:rPr>
+    </w:lvl>
+    <w:lvl w:ilvl="3" w:tentative="1">
+      <w:start w:val="1"/>
+      <w:numFmt w:val="bullet"/>
+      <w:lvlText w:val=""/>
+      <w:lvlJc w:val="left"/>
+      <w:pPr>
+        <w:tabs>
+          <w:tab w:val="num" w:pos="2880"/>
+        </w:tabs>
+        <w:ind w:left="2880" w:hanging="360"/>
+      </w:pPr>
+      <w:rPr>
+        <w:rFonts w:ascii="Wingdings" w:hAnsi="Wingdings" w:hint="default"/>
+        <w:sz w:val="20"/>
+      </w:rPr>
+    </w:lvl>
+    <w:lvl w:ilvl="4" w:tentative="1">
+      <w:start w:val="1"/>
+      <w:numFmt w:val="bullet"/>
+      <w:lvlText w:val=""/>
+      <w:lvlJc w:val="left"/>
+      <w:pPr>
+        <w:tabs>
+          <w:tab w:val="num" w:pos="3600"/>
+        </w:tabs>
+        <w:ind w:left="3600" w:hanging="360"/>
+      </w:pPr>
+      <w:rPr>
+        <w:rFonts w:ascii="Wingdings" w:hAnsi="Wingdings" w:hint="default"/>
+        <w:sz w:val="20"/>
+      </w:rPr>
+    </w:lvl>
+    <w:lvl w:ilvl="5" w:tentative="1">
+      <w:start w:val="1"/>
+      <w:numFmt w:val="bullet"/>
+      <w:lvlText w:val=""/>
+      <w:lvlJc w:val="left"/>
+      <w:pPr>
+        <w:tabs>
+          <w:tab w:val="num" w:pos="4320"/>
+        </w:tabs>
+        <w:ind w:left="4320" w:hanging="360"/>
+      </w:pPr>
+      <w:rPr>
+        <w:rFonts w:ascii="Wingdings" w:hAnsi="Wingdings" w:hint="default"/>
+        <w:sz w:val="20"/>
+      </w:rPr>
+    </w:lvl>
+    <w:lvl w:ilvl="6" w:tentative="1">
+      <w:start w:val="1"/>
+      <w:numFmt w:val="bullet"/>
+      <w:lvlText w:val=""/>
+      <w:lvlJc w:val="left"/>
+      <w:pPr>
+        <w:tabs>
+          <w:tab w:val="num" w:pos="5040"/>
+        </w:tabs>
+        <w:ind w:left="5040" w:hanging="360"/>
+      </w:pPr>
+      <w:rPr>
+        <w:rFonts w:ascii="Wingdings" w:hAnsi="Wingdings" w:hint="default"/>
+        <w:sz w:val="20"/>
+      </w:rPr>
+    </w:lvl>
+    <w:lvl w:ilvl="7" w:tentative="1">
+      <w:start w:val="1"/>
+      <w:numFmt w:val="bullet"/>
+      <w:lvlText w:val=""/>
+      <w:lvlJc w:val="left"/>
+      <w:pPr>
+        <w:tabs>
+          <w:tab w:val="num" w:pos="5760"/>
+        </w:tabs>
+        <w:ind w:left="5760" w:hanging="360"/>
+      </w:pPr>
+      <w:rPr>
+        <w:rFonts w:ascii="Wingdings" w:hAnsi="Wingdings" w:hint="default"/>
+        <w:sz w:val="20"/>
+      </w:rPr>
+    </w:lvl>
+    <w:lvl w:ilvl="8" w:tentative="1">
+      <w:start w:val="1"/>
+      <w:numFmt w:val="bullet"/>
+      <w:lvlText w:val=""/>
+      <w:lvlJc w:val="left"/>
+      <w:pPr>
+        <w:tabs>
+          <w:tab w:val="num" w:pos="6480"/>
+        </w:tabs>
+        <w:ind w:left="6480" w:hanging="360"/>
+      </w:pPr>
+      <w:rPr>
+        <w:rFonts w:ascii="Wingdings" w:hAnsi="Wingdings" w:hint="default"/>
+        <w:sz w:val="20"/>
+      </w:rPr>
+    </w:lvl>
+  </w:abstractNum>
+  <w:abstractNum w:abstractNumId="13" w15:restartNumberingAfterBreak="0">
+    <w:nsid w:val="43F1386C"/>
+    <w:multiLevelType w:val="multilevel"/>
+    <w:tmpl w:val="7E52A8AA"/>
+    <w:lvl w:ilvl="0">
+      <w:start w:val="1"/>
+      <w:numFmt w:val="bullet"/>
+      <w:lvlText w:val=""/>
+      <w:lvlJc w:val="left"/>
+      <w:pPr>
+        <w:tabs>
+          <w:tab w:val="num" w:pos="720"/>
+        </w:tabs>
+        <w:ind w:left="720" w:hanging="360"/>
+      </w:pPr>
+      <w:rPr>
+        <w:rFonts w:ascii="Symbol" w:hAnsi="Symbol" w:hint="default"/>
+        <w:sz w:val="20"/>
+      </w:rPr>
+    </w:lvl>
+    <w:lvl w:ilvl="1" w:tentative="1">
+      <w:start w:val="1"/>
+      <w:numFmt w:val="bullet"/>
+      <w:lvlText w:val="o"/>
+      <w:lvlJc w:val="left"/>
+      <w:pPr>
+        <w:tabs>
+          <w:tab w:val="num" w:pos="1440"/>
+        </w:tabs>
+        <w:ind w:left="1440" w:hanging="360"/>
+      </w:pPr>
+      <w:rPr>
+        <w:rFonts w:ascii="Courier New" w:hAnsi="Courier New" w:hint="default"/>
+        <w:sz w:val="20"/>
+      </w:rPr>
+    </w:lvl>
+    <w:lvl w:ilvl="2" w:tentative="1">
+      <w:start w:val="1"/>
+      <w:numFmt w:val="bullet"/>
+      <w:lvlText w:val=""/>
+      <w:lvlJc w:val="left"/>
+      <w:pPr>
+        <w:tabs>
+          <w:tab w:val="num" w:pos="2160"/>
+        </w:tabs>
+        <w:ind w:left="2160" w:hanging="360"/>
+      </w:pPr>
+      <w:rPr>
+        <w:rFonts w:ascii="Wingdings" w:hAnsi="Wingdings" w:hint="default"/>
+        <w:sz w:val="20"/>
+      </w:rPr>
+    </w:lvl>
+    <w:lvl w:ilvl="3" w:tentative="1">
+      <w:start w:val="1"/>
+      <w:numFmt w:val="bullet"/>
+      <w:lvlText w:val=""/>
+      <w:lvlJc w:val="left"/>
+      <w:pPr>
+        <w:tabs>
+          <w:tab w:val="num" w:pos="2880"/>
+        </w:tabs>
+        <w:ind w:left="2880" w:hanging="360"/>
+      </w:pPr>
+      <w:rPr>
+        <w:rFonts w:ascii="Wingdings" w:hAnsi="Wingdings" w:hint="default"/>
+        <w:sz w:val="20"/>
+      </w:rPr>
+    </w:lvl>
+    <w:lvl w:ilvl="4" w:tentative="1">
+      <w:start w:val="1"/>
+      <w:numFmt w:val="bullet"/>
+      <w:lvlText w:val=""/>
+      <w:lvlJc w:val="left"/>
+      <w:pPr>
+        <w:tabs>
+          <w:tab w:val="num" w:pos="3600"/>
+        </w:tabs>
+        <w:ind w:left="3600" w:hanging="360"/>
+      </w:pPr>
+      <w:rPr>
+        <w:rFonts w:ascii="Wingdings" w:hAnsi="Wingdings" w:hint="default"/>
+        <w:sz w:val="20"/>
+      </w:rPr>
+    </w:lvl>
+    <w:lvl w:ilvl="5" w:tentative="1">
+      <w:start w:val="1"/>
+      <w:numFmt w:val="bullet"/>
+      <w:lvlText w:val=""/>
+      <w:lvlJc w:val="left"/>
+      <w:pPr>
+        <w:tabs>
+          <w:tab w:val="num" w:pos="4320"/>
+        </w:tabs>
+        <w:ind w:left="4320" w:hanging="360"/>
+      </w:pPr>
+      <w:rPr>
+        <w:rFonts w:ascii="Wingdings" w:hAnsi="Wingdings" w:hint="default"/>
+        <w:sz w:val="20"/>
+      </w:rPr>
+    </w:lvl>
+    <w:lvl w:ilvl="6" w:tentative="1">
+      <w:start w:val="1"/>
+      <w:numFmt w:val="bullet"/>
+      <w:lvlText w:val=""/>
+      <w:lvlJc w:val="left"/>
+      <w:pPr>
+        <w:tabs>
+          <w:tab w:val="num" w:pos="5040"/>
+        </w:tabs>
+        <w:ind w:left="5040" w:hanging="360"/>
+      </w:pPr>
+      <w:rPr>
+        <w:rFonts w:ascii="Wingdings" w:hAnsi="Wingdings" w:hint="default"/>
+        <w:sz w:val="20"/>
+      </w:rPr>
+    </w:lvl>
+    <w:lvl w:ilvl="7" w:tentative="1">
+      <w:start w:val="1"/>
+      <w:numFmt w:val="bullet"/>
+      <w:lvlText w:val=""/>
+      <w:lvlJc w:val="left"/>
+      <w:pPr>
+        <w:tabs>
+          <w:tab w:val="num" w:pos="5760"/>
+        </w:tabs>
+        <w:ind w:left="5760" w:hanging="360"/>
+      </w:pPr>
+      <w:rPr>
+        <w:rFonts w:ascii="Wingdings" w:hAnsi="Wingdings" w:hint="default"/>
+        <w:sz w:val="20"/>
+      </w:rPr>
+    </w:lvl>
+    <w:lvl w:ilvl="8" w:tentative="1">
+      <w:start w:val="1"/>
+      <w:numFmt w:val="bullet"/>
+      <w:lvlText w:val=""/>
+      <w:lvlJc w:val="left"/>
+      <w:pPr>
+        <w:tabs>
+          <w:tab w:val="num" w:pos="6480"/>
+        </w:tabs>
+        <w:ind w:left="6480" w:hanging="360"/>
+      </w:pPr>
+      <w:rPr>
+        <w:rFonts w:ascii="Wingdings" w:hAnsi="Wingdings" w:hint="default"/>
+        <w:sz w:val="20"/>
+      </w:rPr>
+    </w:lvl>
+  </w:abstractNum>
+  <w:abstractNum w:abstractNumId="14" w15:restartNumberingAfterBreak="0">
     <w:nsid w:val="4BE66937"/>
     <w:multiLevelType w:val="hybridMultilevel"/>
     <w:tmpl w:val="3F6EDC88"/>
@@ -545,7 +1271,7 @@
       </w:pPr>
     </w:lvl>
   </w:abstractNum>
-  <w:abstractNum w:abstractNumId="11" w15:restartNumberingAfterBreak="0">
+  <w:abstractNum w:abstractNumId="15" w15:restartNumberingAfterBreak="0">
     <w:nsid w:val="62D841D8"/>
     <w:multiLevelType w:val="hybridMultilevel"/>
     <w:tmpl w:val="9AB00050"/>
@@ -658,7 +1384,7 @@
       </w:rPr>
     </w:lvl>
   </w:abstractNum>
-  <w:abstractNum w:abstractNumId="12" w15:restartNumberingAfterBreak="0">
+  <w:abstractNum w:abstractNumId="16" w15:restartNumberingAfterBreak="0">
     <w:nsid w:val="6A3B165B"/>
     <w:multiLevelType w:val="hybridMultilevel"/>
     <w:tmpl w:val="C7CA2BEC"/>
@@ -775,15 +1501,27 @@
     <w:abstractNumId w:val="0"/>
   </w:num>
   <w:num w:numId="10" w16cid:durableId="1016270914">
+    <w:abstractNumId w:val="15"/>
+  </w:num>
+  <w:num w:numId="11" w16cid:durableId="274949331">
+    <w:abstractNumId w:val="14"/>
+  </w:num>
+  <w:num w:numId="12" w16cid:durableId="699356833">
+    <w:abstractNumId w:val="10"/>
+  </w:num>
+  <w:num w:numId="13" w16cid:durableId="1436438769">
+    <w:abstractNumId w:val="16"/>
+  </w:num>
+  <w:num w:numId="14" w16cid:durableId="1080520813">
     <w:abstractNumId w:val="11"/>
   </w:num>
-  <w:num w:numId="11" w16cid:durableId="274949331">
-    <w:abstractNumId w:val="10"/>
+  <w:num w:numId="15" w16cid:durableId="413861430">
+    <w:abstractNumId w:val="13"/>
   </w:num>
-  <w:num w:numId="12" w16cid:durableId="699356833">
+  <w:num w:numId="16" w16cid:durableId="1500077650">
     <w:abstractNumId w:val="9"/>
   </w:num>
-  <w:num w:numId="13" w16cid:durableId="1436438769">
+  <w:num w:numId="17" w16cid:durableId="430200406">
     <w:abstractNumId w:val="12"/>
   </w:num>
 </w:numbering>
@@ -1392,7 +2130,6 @@
   <w:style w:type="character" w:default="1" w:styleId="a2">
     <w:name w:val="Default Paragraph Font"/>
     <w:uiPriority w:val="1"/>
-    <w:semiHidden/>
     <w:unhideWhenUsed/>
   </w:style>
   <w:style w:type="table" w:default="1" w:styleId="a3">

</xml_diff>